<commit_message>
update hands-on on --global
</commit_message>
<xml_diff>
--- a/hands-on/SQL Server Database Connection.docx
+++ b/hands-on/SQL Server Database Connection.docx
@@ -1578,13 +1578,7 @@
         <w:rPr>
           <w:rFonts w:ascii="Courier New" w:hAnsi="Courier New" w:cs="Courier New"/>
         </w:rPr>
-        <w:t xml:space="preserve"> tool </w:t>
-      </w:r>
-      <w:r>
-        <w:rPr>
-          <w:rFonts w:ascii="Courier New" w:hAnsi="Courier New" w:cs="Courier New"/>
-        </w:rPr>
-        <w:t xml:space="preserve">uninstall </w:t>
+        <w:t xml:space="preserve"> tool uninstall </w:t>
       </w:r>
       <w:proofErr w:type="spellStart"/>
       <w:r>
@@ -1598,7 +1592,35 @@
         <w:rPr>
           <w:rFonts w:ascii="Courier New" w:hAnsi="Courier New" w:cs="Courier New"/>
         </w:rPr>
-        <w:t xml:space="preserve"> –g</w:t>
+        <w:t xml:space="preserve"> </w:t>
+      </w:r>
+      <w:bookmarkStart w:id="3" w:name="_GoBack"/>
+      <w:r>
+        <w:rPr>
+          <w:rFonts w:ascii="Courier New" w:hAnsi="Courier New" w:cs="Courier New"/>
+          <w:color w:val="FF0000"/>
+        </w:rPr>
+        <w:t>–</w:t>
+      </w:r>
+      <w:r>
+        <w:rPr>
+          <w:rFonts w:ascii="Courier New" w:hAnsi="Courier New" w:cs="Courier New"/>
+          <w:color w:val="FF0000"/>
+        </w:rPr>
+        <w:t>-</w:t>
+      </w:r>
+      <w:bookmarkEnd w:id="3"/>
+      <w:r>
+        <w:rPr>
+          <w:rFonts w:ascii="Courier New" w:hAnsi="Courier New" w:cs="Courier New"/>
+        </w:rPr>
+        <w:t>g</w:t>
+      </w:r>
+      <w:r>
+        <w:rPr>
+          <w:rFonts w:ascii="Courier New" w:hAnsi="Courier New" w:cs="Courier New"/>
+        </w:rPr>
+        <w:t>lobal</w:t>
       </w:r>
     </w:p>
     <w:p>
@@ -1641,13 +1663,7 @@
         <w:rPr>
           <w:rFonts w:ascii="Courier New" w:hAnsi="Courier New" w:cs="Courier New"/>
         </w:rPr>
-        <w:t xml:space="preserve"> tool </w:t>
-      </w:r>
-      <w:r>
-        <w:rPr>
-          <w:rFonts w:ascii="Courier New" w:hAnsi="Courier New" w:cs="Courier New"/>
-        </w:rPr>
-        <w:t xml:space="preserve">install </w:t>
+        <w:t xml:space="preserve"> tool install </w:t>
       </w:r>
       <w:r>
         <w:rPr>
@@ -1713,6 +1729,9 @@
         </w:rPr>
       </w:pPr>
     </w:p>
+    <w:bookmarkEnd w:id="0"/>
+    <w:bookmarkEnd w:id="1"/>
+    <w:bookmarkEnd w:id="2"/>
     <w:p>
       <w:pPr>
         <w:tabs>
@@ -1722,11 +1741,6 @@
           <w:rFonts w:ascii="Courier New" w:hAnsi="Courier New" w:cs="Courier New"/>
         </w:rPr>
       </w:pPr>
-      <w:bookmarkStart w:id="3" w:name="_GoBack"/>
-      <w:bookmarkEnd w:id="0"/>
-      <w:bookmarkEnd w:id="1"/>
-      <w:bookmarkEnd w:id="2"/>
-      <w:bookmarkEnd w:id="3"/>
     </w:p>
     <w:sectPr>
       <w:footerReference w:type="default" r:id="rId7"/>

</xml_diff>